<commit_message>
gradient descent learning notes
</commit_message>
<xml_diff>
--- a/learning/AI_ML/completeCourse/MachineLearning/Supervised learning/REG_Linear Regression.docx
+++ b/learning/AI_ML/completeCourse/MachineLearning/Supervised learning/REG_Linear Regression.docx
@@ -3790,6 +3790,24 @@
           <w:szCs w:val="28"/>
         </w:rPr>
       </w:pPr>
+      <w:hyperlink r:id="rId30" w:history="1">
+        <w:r>
+          <w:rPr>
+            <w:rStyle w:val="Hyperlink"/>
+            <w:sz w:val="28"/>
+            <w:szCs w:val="28"/>
+          </w:rPr>
+          <w:t>https://medium.com/@bhanu0925/deriving-equation-for-simple-linear-regression-ols-method-44d4f7d38dc1</w:t>
+        </w:r>
+      </w:hyperlink>
+    </w:p>
+    <w:p>
+      <w:pPr>
+        <w:rPr>
+          <w:sz w:val="28"/>
+          <w:szCs w:val="28"/>
+        </w:rPr>
+      </w:pPr>
     </w:p>
     <w:p>
       <w:pPr>
@@ -3809,27 +3827,7 @@
           <w:sz w:val="36"/>
           <w:szCs w:val="36"/>
         </w:rPr>
-        <w:t xml:space="preserve">Full Derivation of </w:t>
-      </w:r>
-      <w:r>
-        <w:rPr>
-          <w:b/>
-          <w:bCs/>
-          <w:color w:val="0070C0"/>
-          <w:sz w:val="36"/>
-          <w:szCs w:val="36"/>
-        </w:rPr>
-        <w:t>simple</w:t>
-      </w:r>
-      <w:r>
-        <w:rPr>
-          <w:b/>
-          <w:bCs/>
-          <w:color w:val="0070C0"/>
-          <w:sz w:val="36"/>
-          <w:szCs w:val="36"/>
-        </w:rPr>
-        <w:t xml:space="preserve"> linear regression</w:t>
+        <w:t>Full Derivation of simple linear regression</w:t>
       </w:r>
     </w:p>
     <w:p>
@@ -3899,7 +3897,7 @@
         </w:rPr>
         <w:t>The </w:t>
       </w:r>
-      <w:hyperlink r:id="rId30" w:tgtFrame="_blank" w:history="1">
+      <w:hyperlink r:id="rId31" w:tgtFrame="_blank" w:history="1">
         <w:r>
           <w:rPr>
             <w:rStyle w:val="Hyperlink"/>
@@ -3933,7 +3931,7 @@
         </w:rPr>
         <w:t>In Linear Regression, generally </w:t>
       </w:r>
-      <w:hyperlink r:id="rId31" w:tgtFrame="_blank" w:history="1">
+      <w:hyperlink r:id="rId32" w:tgtFrame="_blank" w:history="1">
         <w:r>
           <w:rPr>
             <w:rStyle w:val="Hyperlink"/>
@@ -3945,7 +3943,7 @@
           <w:t>Mean Squared Erro</w:t>
         </w:r>
       </w:hyperlink>
-      <w:hyperlink r:id="rId32" w:history="1">
+      <w:hyperlink r:id="rId33" w:history="1">
         <w:r>
           <w:rPr>
             <w:rStyle w:val="Hyperlink"/>
@@ -4083,7 +4081,7 @@
                     <pic:cNvPicPr/>
                   </pic:nvPicPr>
                   <pic:blipFill>
-                    <a:blip r:embed="rId33"/>
+                    <a:blip r:embed="rId34"/>
                     <a:stretch>
                       <a:fillRect/>
                     </a:stretch>
@@ -4148,7 +4146,7 @@
                     <pic:cNvPicPr/>
                   </pic:nvPicPr>
                   <pic:blipFill>
-                    <a:blip r:embed="rId34"/>
+                    <a:blip r:embed="rId35"/>
                     <a:stretch>
                       <a:fillRect/>
                     </a:stretch>
@@ -4218,7 +4216,7 @@
           <w:szCs w:val="28"/>
         </w:rPr>
       </w:pPr>
-      <w:hyperlink r:id="rId35" w:history="1">
+      <w:hyperlink r:id="rId36" w:history="1">
         <w:r>
           <w:rPr>
             <w:rStyle w:val="Hyperlink"/>
@@ -4276,37 +4274,7 @@
           <w:sz w:val="36"/>
           <w:szCs w:val="36"/>
         </w:rPr>
-        <w:t xml:space="preserve">erivation of </w:t>
-      </w:r>
-      <w:r>
-        <w:rPr>
-          <w:b/>
-          <w:bCs/>
-          <w:color w:val="0070C0"/>
-          <w:sz w:val="36"/>
-          <w:szCs w:val="36"/>
-        </w:rPr>
-        <w:t>simple</w:t>
-      </w:r>
-      <w:r>
-        <w:rPr>
-          <w:b/>
-          <w:bCs/>
-          <w:color w:val="0070C0"/>
-          <w:sz w:val="36"/>
-          <w:szCs w:val="36"/>
-        </w:rPr>
-        <w:t xml:space="preserve"> linear regression</w:t>
-      </w:r>
-      <w:r>
-        <w:rPr>
-          <w:b/>
-          <w:bCs/>
-          <w:color w:val="0070C0"/>
-          <w:sz w:val="36"/>
-          <w:szCs w:val="36"/>
-        </w:rPr>
-        <w:t>:</w:t>
+        <w:t>erivation of simple linear regression:</w:t>
       </w:r>
     </w:p>
     <w:p>
@@ -4723,7 +4691,7 @@
         <w:br/>
         <w:t>1. Uses direct formula — </w:t>
       </w:r>
-      <w:hyperlink r:id="rId36" w:tgtFrame="_blank" w:history="1">
+      <w:hyperlink r:id="rId37" w:tgtFrame="_blank" w:history="1">
         <w:r>
           <w:rPr>
             <w:rStyle w:val="Hyperlink"/>
@@ -4915,6 +4883,7 @@
       </w:pPr>
       <w:r>
         <w:rPr>
+          <w:noProof/>
           <w:sz w:val="28"/>
           <w:szCs w:val="28"/>
         </w:rPr>
@@ -4934,7 +4903,7 @@
                     <pic:cNvPicPr/>
                   </pic:nvPicPr>
                   <pic:blipFill>
-                    <a:blip r:embed="rId37"/>
+                    <a:blip r:embed="rId38"/>
                     <a:stretch>
                       <a:fillRect/>
                     </a:stretch>
@@ -5056,7 +5025,7 @@
                     </pic:cNvPicPr>
                   </pic:nvPicPr>
                   <pic:blipFill>
-                    <a:blip r:embed="rId38">
+                    <a:blip r:embed="rId39">
                       <a:extLst>
                         <a:ext uri="{28A0092B-C50C-407E-A947-70E740481C1C}">
                           <a14:useLocalDpi xmlns:a14="http://schemas.microsoft.com/office/drawing/2010/main" val="0"/>
@@ -5380,7 +5349,7 @@
                     </pic:cNvPicPr>
                   </pic:nvPicPr>
                   <pic:blipFill>
-                    <a:blip r:embed="rId39">
+                    <a:blip r:embed="rId40">
                       <a:extLst>
                         <a:ext uri="{28A0092B-C50C-407E-A947-70E740481C1C}">
                           <a14:useLocalDpi xmlns:a14="http://schemas.microsoft.com/office/drawing/2010/main" val="0"/>
@@ -5567,7 +5536,7 @@
                     </pic:cNvPicPr>
                   </pic:nvPicPr>
                   <pic:blipFill>
-                    <a:blip r:embed="rId40">
+                    <a:blip r:embed="rId41">
                       <a:extLst>
                         <a:ext uri="{28A0092B-C50C-407E-A947-70E740481C1C}">
                           <a14:useLocalDpi xmlns:a14="http://schemas.microsoft.com/office/drawing/2010/main" val="0"/>
@@ -5764,7 +5733,7 @@
                     </pic:cNvPicPr>
                   </pic:nvPicPr>
                   <pic:blipFill>
-                    <a:blip r:embed="rId41">
+                    <a:blip r:embed="rId42">
                       <a:extLst>
                         <a:ext uri="{28A0092B-C50C-407E-A947-70E740481C1C}">
                           <a14:useLocalDpi xmlns:a14="http://schemas.microsoft.com/office/drawing/2010/main" val="0"/>
@@ -5897,7 +5866,7 @@
                     </pic:cNvPicPr>
                   </pic:nvPicPr>
                   <pic:blipFill>
-                    <a:blip r:embed="rId42">
+                    <a:blip r:embed="rId43">
                       <a:extLst>
                         <a:ext uri="{28A0092B-C50C-407E-A947-70E740481C1C}">
                           <a14:useLocalDpi xmlns:a14="http://schemas.microsoft.com/office/drawing/2010/main" val="0"/>
@@ -6023,7 +5992,7 @@
                     </pic:cNvPicPr>
                   </pic:nvPicPr>
                   <pic:blipFill>
-                    <a:blip r:embed="rId43">
+                    <a:blip r:embed="rId44">
                       <a:extLst>
                         <a:ext uri="{28A0092B-C50C-407E-A947-70E740481C1C}">
                           <a14:useLocalDpi xmlns:a14="http://schemas.microsoft.com/office/drawing/2010/main" val="0"/>
@@ -6097,7 +6066,7 @@
         </w:rPr>
         <w:t xml:space="preserve">Link- </w:t>
       </w:r>
-      <w:hyperlink r:id="rId44" w:history="1">
+      <w:hyperlink r:id="rId45" w:history="1">
         <w:r>
           <w:rPr>
             <w:rStyle w:val="Hyperlink"/>
@@ -6229,6 +6198,42 @@
           <w:szCs w:val="28"/>
         </w:rPr>
       </w:pPr>
+      <w:hyperlink r:id="rId46" w:history="1">
+        <w:r>
+          <w:rPr>
+            <w:rStyle w:val="Hyperlink"/>
+            <w:sz w:val="28"/>
+            <w:szCs w:val="28"/>
+          </w:rPr>
+          <w:t>https://medium.com/intuition/gentle-introduction-of-multiple-linear-regression-e42fb21bbc8c</w:t>
+        </w:r>
+      </w:hyperlink>
+    </w:p>
+    <w:p>
+      <w:pPr>
+        <w:rPr>
+          <w:sz w:val="28"/>
+          <w:szCs w:val="28"/>
+        </w:rPr>
+      </w:pPr>
+      <w:hyperlink r:id="rId47" w:history="1">
+        <w:r>
+          <w:rPr>
+            <w:rStyle w:val="Hyperlink"/>
+            <w:sz w:val="28"/>
+            <w:szCs w:val="28"/>
+          </w:rPr>
+          <w:t>https://medium.com/@bhanu0925/deriving-normal-equation-for-multiple-linear-regression-85241965ee3b</w:t>
+        </w:r>
+      </w:hyperlink>
+    </w:p>
+    <w:p>
+      <w:pPr>
+        <w:rPr>
+          <w:sz w:val="28"/>
+          <w:szCs w:val="28"/>
+        </w:rPr>
+      </w:pPr>
     </w:p>
     <w:p>
       <w:pPr>
@@ -6273,6 +6278,7 @@
       </w:pPr>
       <w:r>
         <w:rPr>
+          <w:noProof/>
           <w:sz w:val="28"/>
           <w:szCs w:val="28"/>
         </w:rPr>
@@ -6294,7 +6300,7 @@
                     </pic:cNvPicPr>
                   </pic:nvPicPr>
                   <pic:blipFill>
-                    <a:blip r:embed="rId45">
+                    <a:blip r:embed="rId48">
                       <a:extLst>
                         <a:ext uri="{28A0092B-C50C-407E-A947-70E740481C1C}">
                           <a14:useLocalDpi xmlns:a14="http://schemas.microsoft.com/office/drawing/2010/main" val="0"/>
@@ -6419,7 +6425,7 @@
         </w:rPr>
         <w:t>for each independent variable. In my </w:t>
       </w:r>
-      <w:hyperlink r:id="rId46" w:history="1">
+      <w:hyperlink r:id="rId49" w:history="1">
         <w:r>
           <w:rPr>
             <w:rStyle w:val="Hyperlink"/>
@@ -6478,6 +6484,7 @@
       </w:pPr>
       <w:r>
         <w:rPr>
+          <w:noProof/>
           <w:sz w:val="28"/>
           <w:szCs w:val="28"/>
         </w:rPr>
@@ -6499,7 +6506,7 @@
                     </pic:cNvPicPr>
                   </pic:nvPicPr>
                   <pic:blipFill>
-                    <a:blip r:embed="rId47">
+                    <a:blip r:embed="rId50">
                       <a:extLst>
                         <a:ext uri="{28A0092B-C50C-407E-A947-70E740481C1C}">
                           <a14:useLocalDpi xmlns:a14="http://schemas.microsoft.com/office/drawing/2010/main" val="0"/>
@@ -6570,6 +6577,7 @@
       </w:pPr>
       <w:r>
         <w:rPr>
+          <w:noProof/>
           <w:sz w:val="28"/>
           <w:szCs w:val="28"/>
         </w:rPr>
@@ -6591,7 +6599,7 @@
                     </pic:cNvPicPr>
                   </pic:nvPicPr>
                   <pic:blipFill>
-                    <a:blip r:embed="rId48">
+                    <a:blip r:embed="rId51">
                       <a:extLst>
                         <a:ext uri="{28A0092B-C50C-407E-A947-70E740481C1C}">
                           <a14:useLocalDpi xmlns:a14="http://schemas.microsoft.com/office/drawing/2010/main" val="0"/>
@@ -6662,6 +6670,7 @@
       </w:pPr>
       <w:r>
         <w:rPr>
+          <w:noProof/>
           <w:sz w:val="28"/>
           <w:szCs w:val="28"/>
         </w:rPr>
@@ -6683,7 +6692,7 @@
                     </pic:cNvPicPr>
                   </pic:nvPicPr>
                   <pic:blipFill>
-                    <a:blip r:embed="rId49">
+                    <a:blip r:embed="rId52">
                       <a:extLst>
                         <a:ext uri="{28A0092B-C50C-407E-A947-70E740481C1C}">
                           <a14:useLocalDpi xmlns:a14="http://schemas.microsoft.com/office/drawing/2010/main" val="0"/>
@@ -6754,6 +6763,7 @@
       </w:pPr>
       <w:r>
         <w:rPr>
+          <w:noProof/>
           <w:sz w:val="28"/>
           <w:szCs w:val="28"/>
         </w:rPr>
@@ -6775,7 +6785,7 @@
                     </pic:cNvPicPr>
                   </pic:nvPicPr>
                   <pic:blipFill>
-                    <a:blip r:embed="rId50">
+                    <a:blip r:embed="rId53">
                       <a:extLst>
                         <a:ext uri="{28A0092B-C50C-407E-A947-70E740481C1C}">
                           <a14:useLocalDpi xmlns:a14="http://schemas.microsoft.com/office/drawing/2010/main" val="0"/>
@@ -6831,6 +6841,7 @@
       </w:pPr>
       <w:r>
         <w:rPr>
+          <w:noProof/>
           <w:sz w:val="28"/>
           <w:szCs w:val="28"/>
         </w:rPr>
@@ -6852,7 +6863,7 @@
                     </pic:cNvPicPr>
                   </pic:nvPicPr>
                   <pic:blipFill>
-                    <a:blip r:embed="rId51">
+                    <a:blip r:embed="rId54">
                       <a:extLst>
                         <a:ext uri="{28A0092B-C50C-407E-A947-70E740481C1C}">
                           <a14:useLocalDpi xmlns:a14="http://schemas.microsoft.com/office/drawing/2010/main" val="0"/>
@@ -6923,6 +6934,7 @@
       </w:pPr>
       <w:r>
         <w:rPr>
+          <w:noProof/>
           <w:sz w:val="28"/>
           <w:szCs w:val="28"/>
         </w:rPr>
@@ -6944,7 +6956,7 @@
                     </pic:cNvPicPr>
                   </pic:nvPicPr>
                   <pic:blipFill>
-                    <a:blip r:embed="rId52">
+                    <a:blip r:embed="rId55">
                       <a:extLst>
                         <a:ext uri="{28A0092B-C50C-407E-A947-70E740481C1C}">
                           <a14:useLocalDpi xmlns:a14="http://schemas.microsoft.com/office/drawing/2010/main" val="0"/>
@@ -7016,6 +7028,7 @@
       </w:pPr>
       <w:r>
         <w:rPr>
+          <w:noProof/>
           <w:sz w:val="28"/>
           <w:szCs w:val="28"/>
         </w:rPr>
@@ -7037,7 +7050,7 @@
                     </pic:cNvPicPr>
                   </pic:nvPicPr>
                   <pic:blipFill>
-                    <a:blip r:embed="rId53">
+                    <a:blip r:embed="rId56">
                       <a:extLst>
                         <a:ext uri="{28A0092B-C50C-407E-A947-70E740481C1C}">
                           <a14:useLocalDpi xmlns:a14="http://schemas.microsoft.com/office/drawing/2010/main" val="0"/>
@@ -7132,6 +7145,7 @@
       </w:pPr>
       <w:r>
         <w:rPr>
+          <w:noProof/>
           <w:sz w:val="28"/>
           <w:szCs w:val="28"/>
         </w:rPr>
@@ -7153,7 +7167,7 @@
                     </pic:cNvPicPr>
                   </pic:nvPicPr>
                   <pic:blipFill>
-                    <a:blip r:embed="rId54">
+                    <a:blip r:embed="rId57">
                       <a:extLst>
                         <a:ext uri="{28A0092B-C50C-407E-A947-70E740481C1C}">
                           <a14:useLocalDpi xmlns:a14="http://schemas.microsoft.com/office/drawing/2010/main" val="0"/>
@@ -7224,6 +7238,7 @@
       </w:pPr>
       <w:r>
         <w:rPr>
+          <w:noProof/>
           <w:sz w:val="28"/>
           <w:szCs w:val="28"/>
         </w:rPr>
@@ -7245,7 +7260,7 @@
                     </pic:cNvPicPr>
                   </pic:nvPicPr>
                   <pic:blipFill>
-                    <a:blip r:embed="rId55">
+                    <a:blip r:embed="rId58">
                       <a:extLst>
                         <a:ext uri="{28A0092B-C50C-407E-A947-70E740481C1C}">
                           <a14:useLocalDpi xmlns:a14="http://schemas.microsoft.com/office/drawing/2010/main" val="0"/>
@@ -7316,6 +7331,7 @@
       </w:pPr>
       <w:r>
         <w:rPr>
+          <w:noProof/>
           <w:sz w:val="28"/>
           <w:szCs w:val="28"/>
         </w:rPr>
@@ -7337,7 +7353,7 @@
                     </pic:cNvPicPr>
                   </pic:nvPicPr>
                   <pic:blipFill>
-                    <a:blip r:embed="rId56">
+                    <a:blip r:embed="rId59">
                       <a:extLst>
                         <a:ext uri="{28A0092B-C50C-407E-A947-70E740481C1C}">
                           <a14:useLocalDpi xmlns:a14="http://schemas.microsoft.com/office/drawing/2010/main" val="0"/>
@@ -7408,6 +7424,7 @@
       </w:pPr>
       <w:r>
         <w:rPr>
+          <w:noProof/>
           <w:sz w:val="28"/>
           <w:szCs w:val="28"/>
         </w:rPr>
@@ -7429,7 +7446,7 @@
                     </pic:cNvPicPr>
                   </pic:nvPicPr>
                   <pic:blipFill>
-                    <a:blip r:embed="rId57">
+                    <a:blip r:embed="rId60">
                       <a:extLst>
                         <a:ext uri="{28A0092B-C50C-407E-A947-70E740481C1C}">
                           <a14:useLocalDpi xmlns:a14="http://schemas.microsoft.com/office/drawing/2010/main" val="0"/>
@@ -7485,6 +7502,7 @@
       </w:pPr>
       <w:r>
         <w:rPr>
+          <w:noProof/>
           <w:sz w:val="28"/>
           <w:szCs w:val="28"/>
         </w:rPr>
@@ -7506,7 +7524,7 @@
                     </pic:cNvPicPr>
                   </pic:nvPicPr>
                   <pic:blipFill>
-                    <a:blip r:embed="rId58">
+                    <a:blip r:embed="rId61">
                       <a:extLst>
                         <a:ext uri="{28A0092B-C50C-407E-A947-70E740481C1C}">
                           <a14:useLocalDpi xmlns:a14="http://schemas.microsoft.com/office/drawing/2010/main" val="0"/>
@@ -7562,6 +7580,7 @@
       </w:pPr>
       <w:r>
         <w:rPr>
+          <w:noProof/>
           <w:sz w:val="28"/>
           <w:szCs w:val="28"/>
         </w:rPr>
@@ -7583,7 +7602,7 @@
                     </pic:cNvPicPr>
                   </pic:nvPicPr>
                   <pic:blipFill>
-                    <a:blip r:embed="rId59">
+                    <a:blip r:embed="rId62">
                       <a:extLst>
                         <a:ext uri="{28A0092B-C50C-407E-A947-70E740481C1C}">
                           <a14:useLocalDpi xmlns:a14="http://schemas.microsoft.com/office/drawing/2010/main" val="0"/>
@@ -7655,6 +7674,7 @@
       </w:pPr>
       <w:r>
         <w:rPr>
+          <w:noProof/>
           <w:sz w:val="28"/>
           <w:szCs w:val="28"/>
         </w:rPr>
@@ -7676,7 +7696,7 @@
                     </pic:cNvPicPr>
                   </pic:nvPicPr>
                   <pic:blipFill>
-                    <a:blip r:embed="rId60">
+                    <a:blip r:embed="rId63">
                       <a:extLst>
                         <a:ext uri="{28A0092B-C50C-407E-A947-70E740481C1C}">
                           <a14:useLocalDpi xmlns:a14="http://schemas.microsoft.com/office/drawing/2010/main" val="0"/>
@@ -7732,6 +7752,7 @@
       </w:pPr>
       <w:r>
         <w:rPr>
+          <w:noProof/>
           <w:sz w:val="28"/>
           <w:szCs w:val="28"/>
         </w:rPr>
@@ -7753,7 +7774,7 @@
                     </pic:cNvPicPr>
                   </pic:nvPicPr>
                   <pic:blipFill>
-                    <a:blip r:embed="rId61">
+                    <a:blip r:embed="rId64">
                       <a:extLst>
                         <a:ext uri="{28A0092B-C50C-407E-A947-70E740481C1C}">
                           <a14:useLocalDpi xmlns:a14="http://schemas.microsoft.com/office/drawing/2010/main" val="0"/>
@@ -7809,6 +7830,7 @@
       </w:pPr>
       <w:r>
         <w:rPr>
+          <w:noProof/>
           <w:sz w:val="28"/>
           <w:szCs w:val="28"/>
         </w:rPr>
@@ -7830,7 +7852,7 @@
                     </pic:cNvPicPr>
                   </pic:nvPicPr>
                   <pic:blipFill>
-                    <a:blip r:embed="rId62">
+                    <a:blip r:embed="rId65">
                       <a:extLst>
                         <a:ext uri="{28A0092B-C50C-407E-A947-70E740481C1C}">
                           <a14:useLocalDpi xmlns:a14="http://schemas.microsoft.com/office/drawing/2010/main" val="0"/>
@@ -7886,6 +7908,7 @@
       </w:pPr>
       <w:r>
         <w:rPr>
+          <w:noProof/>
           <w:sz w:val="28"/>
           <w:szCs w:val="28"/>
         </w:rPr>
@@ -7907,7 +7930,7 @@
                     </pic:cNvPicPr>
                   </pic:nvPicPr>
                   <pic:blipFill>
-                    <a:blip r:embed="rId63">
+                    <a:blip r:embed="rId66">
                       <a:extLst>
                         <a:ext uri="{28A0092B-C50C-407E-A947-70E740481C1C}">
                           <a14:useLocalDpi xmlns:a14="http://schemas.microsoft.com/office/drawing/2010/main" val="0"/>
@@ -7963,6 +7986,7 @@
       </w:pPr>
       <w:r>
         <w:rPr>
+          <w:noProof/>
           <w:sz w:val="28"/>
           <w:szCs w:val="28"/>
         </w:rPr>
@@ -7984,7 +8008,7 @@
                     </pic:cNvPicPr>
                   </pic:nvPicPr>
                   <pic:blipFill>
-                    <a:blip r:embed="rId64">
+                    <a:blip r:embed="rId67">
                       <a:extLst>
                         <a:ext uri="{28A0092B-C50C-407E-A947-70E740481C1C}">
                           <a14:useLocalDpi xmlns:a14="http://schemas.microsoft.com/office/drawing/2010/main" val="0"/>
@@ -8040,6 +8064,7 @@
       </w:pPr>
       <w:r>
         <w:rPr>
+          <w:noProof/>
           <w:sz w:val="28"/>
           <w:szCs w:val="28"/>
         </w:rPr>
@@ -8061,7 +8086,7 @@
                     </pic:cNvPicPr>
                   </pic:nvPicPr>
                   <pic:blipFill>
-                    <a:blip r:embed="rId65">
+                    <a:blip r:embed="rId68">
                       <a:extLst>
                         <a:ext uri="{28A0092B-C50C-407E-A947-70E740481C1C}">
                           <a14:useLocalDpi xmlns:a14="http://schemas.microsoft.com/office/drawing/2010/main" val="0"/>
@@ -8117,6 +8142,7 @@
       </w:pPr>
       <w:r>
         <w:rPr>
+          <w:noProof/>
           <w:sz w:val="28"/>
           <w:szCs w:val="28"/>
         </w:rPr>
@@ -8138,7 +8164,7 @@
                     </pic:cNvPicPr>
                   </pic:nvPicPr>
                   <pic:blipFill>
-                    <a:blip r:embed="rId66">
+                    <a:blip r:embed="rId69">
                       <a:extLst>
                         <a:ext uri="{28A0092B-C50C-407E-A947-70E740481C1C}">
                           <a14:useLocalDpi xmlns:a14="http://schemas.microsoft.com/office/drawing/2010/main" val="0"/>
@@ -8194,6 +8220,7 @@
       </w:pPr>
       <w:r>
         <w:rPr>
+          <w:noProof/>
           <w:sz w:val="28"/>
           <w:szCs w:val="28"/>
         </w:rPr>
@@ -8215,7 +8242,7 @@
                     </pic:cNvPicPr>
                   </pic:nvPicPr>
                   <pic:blipFill>
-                    <a:blip r:embed="rId67">
+                    <a:blip r:embed="rId70">
                       <a:extLst>
                         <a:ext uri="{28A0092B-C50C-407E-A947-70E740481C1C}">
                           <a14:useLocalDpi xmlns:a14="http://schemas.microsoft.com/office/drawing/2010/main" val="0"/>
@@ -8420,7 +8447,7 @@
         </w:rPr>
         <w:t>()’s computational complexity is too high since it involves calculating matrix inverse operation and complexity is o(n³). Please refer </w:t>
       </w:r>
-      <w:hyperlink r:id="rId68" w:tgtFrame="_blank" w:history="1">
+      <w:hyperlink r:id="rId71" w:tgtFrame="_blank" w:history="1">
         <w:r>
           <w:rPr>
             <w:rStyle w:val="Hyperlink"/>
@@ -8589,7 +8616,7 @@
                     <pic:cNvPicPr/>
                   </pic:nvPicPr>
                   <pic:blipFill>
-                    <a:blip r:embed="rId69"/>
+                    <a:blip r:embed="rId72"/>
                     <a:stretch>
                       <a:fillRect/>
                     </a:stretch>
@@ -8639,7 +8666,7 @@
                     <pic:cNvPicPr/>
                   </pic:nvPicPr>
                   <pic:blipFill>
-                    <a:blip r:embed="rId70"/>
+                    <a:blip r:embed="rId73"/>
                     <a:stretch>
                       <a:fillRect/>
                     </a:stretch>
@@ -8689,7 +8716,7 @@
                     <pic:cNvPicPr/>
                   </pic:nvPicPr>
                   <pic:blipFill>
-                    <a:blip r:embed="rId71"/>
+                    <a:blip r:embed="rId74"/>
                     <a:stretch>
                       <a:fillRect/>
                     </a:stretch>
@@ -8754,7 +8781,7 @@
                     <pic:cNvPicPr/>
                   </pic:nvPicPr>
                   <pic:blipFill>
-                    <a:blip r:embed="rId72"/>
+                    <a:blip r:embed="rId75"/>
                     <a:stretch>
                       <a:fillRect/>
                     </a:stretch>
@@ -8804,7 +8831,7 @@
                     <pic:cNvPicPr/>
                   </pic:nvPicPr>
                   <pic:blipFill>
-                    <a:blip r:embed="rId73"/>
+                    <a:blip r:embed="rId76"/>
                     <a:stretch>
                       <a:fillRect/>
                     </a:stretch>
@@ -8854,7 +8881,7 @@
                     <pic:cNvPicPr/>
                   </pic:nvPicPr>
                   <pic:blipFill>
-                    <a:blip r:embed="rId74"/>
+                    <a:blip r:embed="rId77"/>
                     <a:stretch>
                       <a:fillRect/>
                     </a:stretch>
@@ -8904,7 +8931,7 @@
                     <pic:cNvPicPr/>
                   </pic:nvPicPr>
                   <pic:blipFill>
-                    <a:blip r:embed="rId75"/>
+                    <a:blip r:embed="rId78"/>
                     <a:stretch>
                       <a:fillRect/>
                     </a:stretch>
@@ -8989,7 +9016,7 @@
                     <pic:cNvPicPr/>
                   </pic:nvPicPr>
                   <pic:blipFill>
-                    <a:blip r:embed="rId76"/>
+                    <a:blip r:embed="rId79"/>
                     <a:stretch>
                       <a:fillRect/>
                     </a:stretch>
@@ -9039,7 +9066,7 @@
                     <pic:cNvPicPr/>
                   </pic:nvPicPr>
                   <pic:blipFill>
-                    <a:blip r:embed="rId77"/>
+                    <a:blip r:embed="rId80"/>
                     <a:stretch>
                       <a:fillRect/>
                     </a:stretch>
@@ -9089,7 +9116,7 @@
                     <pic:cNvPicPr/>
                   </pic:nvPicPr>
                   <pic:blipFill>
-                    <a:blip r:embed="rId78"/>
+                    <a:blip r:embed="rId81"/>
                     <a:stretch>
                       <a:fillRect/>
                     </a:stretch>
@@ -9139,7 +9166,7 @@
                     <pic:cNvPicPr/>
                   </pic:nvPicPr>
                   <pic:blipFill>
-                    <a:blip r:embed="rId79"/>
+                    <a:blip r:embed="rId82"/>
                     <a:stretch>
                       <a:fillRect/>
                     </a:stretch>
@@ -9189,7 +9216,7 @@
                     <pic:cNvPicPr/>
                   </pic:nvPicPr>
                   <pic:blipFill>
-                    <a:blip r:embed="rId80"/>
+                    <a:blip r:embed="rId83"/>
                     <a:stretch>
                       <a:fillRect/>
                     </a:stretch>
@@ -9239,7 +9266,7 @@
                     <pic:cNvPicPr/>
                   </pic:nvPicPr>
                   <pic:blipFill>
-                    <a:blip r:embed="rId81"/>
+                    <a:blip r:embed="rId84"/>
                     <a:stretch>
                       <a:fillRect/>
                     </a:stretch>
@@ -9289,7 +9316,7 @@
                     <pic:cNvPicPr/>
                   </pic:nvPicPr>
                   <pic:blipFill>
-                    <a:blip r:embed="rId82"/>
+                    <a:blip r:embed="rId85"/>
                     <a:stretch>
                       <a:fillRect/>
                     </a:stretch>
@@ -9339,7 +9366,7 @@
                     <pic:cNvPicPr/>
                   </pic:nvPicPr>
                   <pic:blipFill>
-                    <a:blip r:embed="rId83"/>
+                    <a:blip r:embed="rId86"/>
                     <a:stretch>
                       <a:fillRect/>
                     </a:stretch>
@@ -9427,7 +9454,7 @@
                     <pic:cNvPicPr/>
                   </pic:nvPicPr>
                   <pic:blipFill>
-                    <a:blip r:embed="rId84"/>
+                    <a:blip r:embed="rId87"/>
                     <a:stretch>
                       <a:fillRect/>
                     </a:stretch>
@@ -9477,7 +9504,7 @@
                     <pic:cNvPicPr/>
                   </pic:nvPicPr>
                   <pic:blipFill>
-                    <a:blip r:embed="rId85"/>
+                    <a:blip r:embed="rId88"/>
                     <a:stretch>
                       <a:fillRect/>
                     </a:stretch>
@@ -9527,7 +9554,7 @@
                     <pic:cNvPicPr/>
                   </pic:nvPicPr>
                   <pic:blipFill>
-                    <a:blip r:embed="rId86"/>
+                    <a:blip r:embed="rId89"/>
                     <a:stretch>
                       <a:fillRect/>
                     </a:stretch>
@@ -9577,7 +9604,7 @@
                     <pic:cNvPicPr/>
                   </pic:nvPicPr>
                   <pic:blipFill>
-                    <a:blip r:embed="rId87"/>
+                    <a:blip r:embed="rId90"/>
                     <a:stretch>
                       <a:fillRect/>
                     </a:stretch>
@@ -9627,7 +9654,7 @@
                     <pic:cNvPicPr/>
                   </pic:nvPicPr>
                   <pic:blipFill>
-                    <a:blip r:embed="rId88"/>
+                    <a:blip r:embed="rId91"/>
                     <a:stretch>
                       <a:fillRect/>
                     </a:stretch>
@@ -9677,7 +9704,7 @@
                     <pic:cNvPicPr/>
                   </pic:nvPicPr>
                   <pic:blipFill>
-                    <a:blip r:embed="rId89"/>
+                    <a:blip r:embed="rId92"/>
                     <a:stretch>
                       <a:fillRect/>
                     </a:stretch>
@@ -9886,7 +9913,7 @@
                     <pic:cNvPicPr/>
                   </pic:nvPicPr>
                   <pic:blipFill>
-                    <a:blip r:embed="rId90"/>
+                    <a:blip r:embed="rId93"/>
                     <a:stretch>
                       <a:fillRect/>
                     </a:stretch>
@@ -10026,17 +10053,7 @@
           <w:sz w:val="36"/>
           <w:szCs w:val="36"/>
         </w:rPr>
-        <w:t>B</w:t>
-      </w:r>
-      <w:r>
-        <w:rPr>
-          <w:b/>
-          <w:bCs/>
-          <w:color w:val="0070C0"/>
-          <w:sz w:val="36"/>
-          <w:szCs w:val="36"/>
-        </w:rPr>
-        <w:t>ayesian ridge regression</w:t>
+        <w:t>Bayesian ridge regression</w:t>
       </w:r>
     </w:p>
     <w:p>
@@ -10076,7 +10093,7 @@
                     <pic:cNvPicPr/>
                   </pic:nvPicPr>
                   <pic:blipFill>
-                    <a:blip r:embed="rId91"/>
+                    <a:blip r:embed="rId94"/>
                     <a:stretch>
                       <a:fillRect/>
                     </a:stretch>
@@ -10126,7 +10143,7 @@
                     <pic:cNvPicPr/>
                   </pic:nvPicPr>
                   <pic:blipFill>
-                    <a:blip r:embed="rId92"/>
+                    <a:blip r:embed="rId95"/>
                     <a:stretch>
                       <a:fillRect/>
                     </a:stretch>
@@ -14042,7 +14059,7 @@
           <w:szCs w:val="28"/>
         </w:rPr>
         <w:pict w14:anchorId="40ECA57C">
-          <v:rect id="_x0000_i1041" style="width:0;height:1.5pt" o:hralign="center" o:hrstd="t" o:hr="t" fillcolor="#a0a0a0" stroked="f"/>
+          <v:rect id="_x0000_i1032" style="width:0;height:1.5pt" o:hralign="center" o:hrstd="t" o:hr="t" fillcolor="#a0a0a0" stroked="f"/>
         </w:pict>
       </w:r>
     </w:p>
@@ -14641,7 +14658,7 @@
           <w:szCs w:val="28"/>
         </w:rPr>
         <w:pict w14:anchorId="51956D72">
-          <v:rect id="_x0000_i1042" style="width:0;height:1.5pt" o:hralign="center" o:hrstd="t" o:hr="t" fillcolor="#a0a0a0" stroked="f"/>
+          <v:rect id="_x0000_i1033" style="width:0;height:1.5pt" o:hralign="center" o:hrstd="t" o:hr="t" fillcolor="#a0a0a0" stroked="f"/>
         </w:pict>
       </w:r>
     </w:p>
@@ -15043,7 +15060,7 @@
           <w:szCs w:val="28"/>
         </w:rPr>
         <w:pict w14:anchorId="6C94A1BA">
-          <v:rect id="_x0000_i1043" style="width:0;height:1.5pt" o:hralign="center" o:hrstd="t" o:hr="t" fillcolor="#a0a0a0" stroked="f"/>
+          <v:rect id="_x0000_i1034" style="width:0;height:1.5pt" o:hralign="center" o:hrstd="t" o:hr="t" fillcolor="#a0a0a0" stroked="f"/>
         </w:pict>
       </w:r>
     </w:p>
@@ -15252,7 +15269,7 @@
           <w:szCs w:val="28"/>
         </w:rPr>
         <w:pict w14:anchorId="345F028D">
-          <v:rect id="_x0000_i1048" style="width:0;height:1.5pt" o:hralign="center" o:hrstd="t" o:hr="t" fillcolor="#a0a0a0" stroked="f"/>
+          <v:rect id="_x0000_i1035" style="width:0;height:1.5pt" o:hralign="center" o:hrstd="t" o:hr="t" fillcolor="#a0a0a0" stroked="f"/>
         </w:pict>
       </w:r>
     </w:p>
@@ -15321,7 +15338,7 @@
           <w:szCs w:val="28"/>
         </w:rPr>
         <w:pict w14:anchorId="3BF19D29">
-          <v:rect id="_x0000_i1049" style="width:0;height:1.5pt" o:hralign="center" o:hrstd="t" o:hr="t" fillcolor="#a0a0a0" stroked="f"/>
+          <v:rect id="_x0000_i1036" style="width:0;height:1.5pt" o:hralign="center" o:hrstd="t" o:hr="t" fillcolor="#a0a0a0" stroked="f"/>
         </w:pict>
       </w:r>
     </w:p>
@@ -16932,7 +16949,7 @@
           <w:szCs w:val="28"/>
         </w:rPr>
         <w:pict w14:anchorId="3F2701BD">
-          <v:rect id="_x0000_i1061" style="width:0;height:1.5pt" o:hralign="center" o:hrstd="t" o:hr="t" fillcolor="#a0a0a0" stroked="f"/>
+          <v:rect id="_x0000_i1037" style="width:0;height:1.5pt" o:hralign="center" o:hrstd="t" o:hr="t" fillcolor="#a0a0a0" stroked="f"/>
         </w:pict>
       </w:r>
     </w:p>
@@ -19343,7 +19360,7 @@
         </w:rPr>
         <w:t>A variety of </w:t>
       </w:r>
-      <w:hyperlink r:id="rId93" w:history="1">
+      <w:hyperlink r:id="rId96" w:history="1">
         <w:r>
           <w:rPr>
             <w:rStyle w:val="Hyperlink"/>
@@ -19429,7 +19446,7 @@
           <w:szCs w:val="28"/>
         </w:rPr>
       </w:pPr>
-      <w:hyperlink r:id="rId94" w:history="1">
+      <w:hyperlink r:id="rId97" w:history="1">
         <w:r>
           <w:rPr>
             <w:rStyle w:val="Hyperlink"/>
@@ -19453,7 +19470,7 @@
           <w:szCs w:val="28"/>
         </w:rPr>
       </w:pPr>
-      <w:hyperlink r:id="rId95" w:history="1">
+      <w:hyperlink r:id="rId98" w:history="1">
         <w:r>
           <w:rPr>
             <w:rStyle w:val="Hyperlink"/>
@@ -19477,7 +19494,7 @@
           <w:szCs w:val="28"/>
         </w:rPr>
       </w:pPr>
-      <w:hyperlink r:id="rId96" w:history="1">
+      <w:hyperlink r:id="rId99" w:history="1">
         <w:r>
           <w:rPr>
             <w:rStyle w:val="Hyperlink"/>
@@ -19522,7 +19539,7 @@
           <w:szCs w:val="28"/>
         </w:rPr>
       </w:pPr>
-      <w:hyperlink r:id="rId97" w:history="1">
+      <w:hyperlink r:id="rId100" w:history="1">
         <w:r>
           <w:rPr>
             <w:rStyle w:val="Hyperlink"/>
@@ -19598,7 +19615,7 @@
                     <pic:cNvPicPr/>
                   </pic:nvPicPr>
                   <pic:blipFill>
-                    <a:blip r:embed="rId98"/>
+                    <a:blip r:embed="rId101"/>
                     <a:stretch>
                       <a:fillRect/>
                     </a:stretch>
@@ -19697,7 +19714,7 @@
                     <pic:cNvPicPr/>
                   </pic:nvPicPr>
                   <pic:blipFill>
-                    <a:blip r:embed="rId99"/>
+                    <a:blip r:embed="rId102"/>
                     <a:stretch>
                       <a:fillRect/>
                     </a:stretch>
@@ -19779,7 +19796,7 @@
                     </pic:cNvPicPr>
                   </pic:nvPicPr>
                   <pic:blipFill>
-                    <a:blip r:embed="rId100">
+                    <a:blip r:embed="rId103">
                       <a:extLst>
                         <a:ext uri="{28A0092B-C50C-407E-A947-70E740481C1C}">
                           <a14:useLocalDpi xmlns:a14="http://schemas.microsoft.com/office/drawing/2010/main" val="0"/>
@@ -19905,7 +19922,7 @@
                     <pic:cNvPicPr/>
                   </pic:nvPicPr>
                   <pic:blipFill>
-                    <a:blip r:embed="rId101"/>
+                    <a:blip r:embed="rId104"/>
                     <a:stretch>
                       <a:fillRect/>
                     </a:stretch>
@@ -20002,7 +20019,7 @@
                     <pic:cNvPicPr/>
                   </pic:nvPicPr>
                   <pic:blipFill>
-                    <a:blip r:embed="rId102"/>
+                    <a:blip r:embed="rId105"/>
                     <a:stretch>
                       <a:fillRect/>
                     </a:stretch>
@@ -20125,7 +20142,7 @@
         </w:rPr>
         <w:t>The square root of the residuals' variance is the </w:t>
       </w:r>
-      <w:hyperlink r:id="rId103" w:history="1">
+      <w:hyperlink r:id="rId106" w:history="1">
         <w:r>
           <w:rPr>
             <w:rStyle w:val="Hyperlink"/>
@@ -20184,7 +20201,7 @@
                     <pic:cNvPicPr/>
                   </pic:nvPicPr>
                   <pic:blipFill>
-                    <a:blip r:embed="rId104"/>
+                    <a:blip r:embed="rId107"/>
                     <a:stretch>
                       <a:fillRect/>
                     </a:stretch>
@@ -20268,7 +20285,7 @@
                     <pic:cNvPicPr/>
                   </pic:nvPicPr>
                   <pic:blipFill>
-                    <a:blip r:embed="rId105"/>
+                    <a:blip r:embed="rId108"/>
                     <a:stretch>
                       <a:fillRect/>
                     </a:stretch>
@@ -20383,7 +20400,7 @@
                     <pic:cNvPicPr/>
                   </pic:nvPicPr>
                   <pic:blipFill>
-                    <a:blip r:embed="rId106"/>
+                    <a:blip r:embed="rId109"/>
                     <a:stretch>
                       <a:fillRect/>
                     </a:stretch>
@@ -20560,7 +20577,7 @@
                     <pic:cNvPicPr/>
                   </pic:nvPicPr>
                   <pic:blipFill>
-                    <a:blip r:embed="rId107"/>
+                    <a:blip r:embed="rId110"/>
                     <a:stretch>
                       <a:fillRect/>
                     </a:stretch>
@@ -20640,7 +20657,7 @@
                     </pic:cNvPicPr>
                   </pic:nvPicPr>
                   <pic:blipFill>
-                    <a:blip r:embed="rId108">
+                    <a:blip r:embed="rId111">
                       <a:extLst>
                         <a:ext uri="{28A0092B-C50C-407E-A947-70E740481C1C}">
                           <a14:useLocalDpi xmlns:a14="http://schemas.microsoft.com/office/drawing/2010/main" val="0"/>
@@ -20749,7 +20766,7 @@
                     </pic:cNvPicPr>
                   </pic:nvPicPr>
                   <pic:blipFill>
-                    <a:blip r:embed="rId109">
+                    <a:blip r:embed="rId112">
                       <a:extLst>
                         <a:ext uri="{28A0092B-C50C-407E-A947-70E740481C1C}">
                           <a14:useLocalDpi xmlns:a14="http://schemas.microsoft.com/office/drawing/2010/main" val="0"/>
@@ -26853,6 +26870,7 @@
   <w:style w:type="character" w:default="1" w:styleId="DefaultParagraphFont">
     <w:name w:val="Default Paragraph Font"/>
     <w:uiPriority w:val="1"/>
+    <w:semiHidden/>
     <w:unhideWhenUsed/>
   </w:style>
   <w:style w:type="table" w:default="1" w:styleId="TableNormal">

</xml_diff>